<commit_message>
halfway through ex. 9
</commit_message>
<xml_diff>
--- a/Solutions PA2.docx
+++ b/Solutions PA2.docx
@@ -2113,13 +2113,7 @@
       </w:r>
       <w:proofErr w:type="gramEnd"/>
       <w:r>
-        <w:t xml:space="preserve"> a, </w:t>
-      </w:r>
-      <w:r>
-        <w:t>c (since we require not(b) to be true, we haven’t specified ‘b’ in the file so that by closed world assumption it becomes true.)</w:t>
-      </w:r>
-      <w:r>
-        <w:t>:</w:t>
+        <w:t xml:space="preserve"> a, c (since we require not(b) to be true, we haven’t specified ‘b’ in the file so that by closed world assumption it becomes true.):</w:t>
       </w:r>
     </w:p>
     <w:p>
@@ -3653,13 +3647,7 @@
         <w:pStyle w:val="ListParagraph"/>
       </w:pPr>
       <w:r>
-        <w:t>less_than_5(</w:t>
-      </w:r>
-      <w:r>
-        <w:t>0,2</w:t>
-      </w:r>
-      <w:r>
-        <w:t>).</w:t>
+        <w:t>less_than_5(0,2).</w:t>
       </w:r>
     </w:p>
     <w:p>
@@ -3667,13 +3655,7 @@
         <w:pStyle w:val="ListParagraph"/>
       </w:pPr>
       <w:r>
-        <w:t>less_than_5(0,</w:t>
-      </w:r>
-      <w:r>
-        <w:t>3</w:t>
-      </w:r>
-      <w:r>
-        <w:t>).</w:t>
+        <w:t>less_than_5(0,3).</w:t>
       </w:r>
     </w:p>
     <w:p>
@@ -3681,13 +3663,7 @@
         <w:pStyle w:val="ListParagraph"/>
       </w:pPr>
       <w:r>
-        <w:t>less_than_5(0,</w:t>
-      </w:r>
-      <w:r>
-        <w:t>4</w:t>
-      </w:r>
-      <w:r>
-        <w:t>).</w:t>
+        <w:t>less_than_5(0,4).</w:t>
       </w:r>
     </w:p>
     <w:p>
@@ -3695,13 +3671,7 @@
         <w:pStyle w:val="ListParagraph"/>
       </w:pPr>
       <w:r>
-        <w:t>less_than_5(</w:t>
-      </w:r>
-      <w:r>
-        <w:t>1,2</w:t>
-      </w:r>
-      <w:r>
-        <w:t>).</w:t>
+        <w:t>less_than_5(1,2).</w:t>
       </w:r>
     </w:p>
     <w:p>
@@ -3709,19 +3679,7 @@
         <w:pStyle w:val="ListParagraph"/>
       </w:pPr>
       <w:r>
-        <w:t>less_than_5(</w:t>
-      </w:r>
-      <w:r>
-        <w:t>1</w:t>
-      </w:r>
-      <w:r>
-        <w:t>,</w:t>
-      </w:r>
-      <w:r>
-        <w:t>3</w:t>
-      </w:r>
-      <w:r>
-        <w:t>).</w:t>
+        <w:t>less_than_5(1,3).</w:t>
       </w:r>
     </w:p>
     <w:p>
@@ -3729,13 +3687,7 @@
         <w:pStyle w:val="ListParagraph"/>
       </w:pPr>
       <w:r>
-        <w:t>less_than_5(</w:t>
-      </w:r>
-      <w:r>
-        <w:t>1,4</w:t>
-      </w:r>
-      <w:r>
-        <w:t>).</w:t>
+        <w:t>less_than_5(1,4).</w:t>
       </w:r>
     </w:p>
     <w:p>
@@ -3743,13 +3695,7 @@
         <w:pStyle w:val="ListParagraph"/>
       </w:pPr>
       <w:r>
-        <w:t>less_than_5(</w:t>
-      </w:r>
-      <w:r>
-        <w:t>2,3</w:t>
-      </w:r>
-      <w:r>
-        <w:t>).</w:t>
+        <w:t>less_than_5(2,3).</w:t>
       </w:r>
     </w:p>
     <w:p>
@@ -3757,13 +3703,7 @@
         <w:pStyle w:val="ListParagraph"/>
       </w:pPr>
       <w:r>
-        <w:t>less_than_5(</w:t>
-      </w:r>
-      <w:r>
-        <w:t>2,4</w:t>
-      </w:r>
-      <w:r>
-        <w:t>).</w:t>
+        <w:t>less_than_5(2,4).</w:t>
       </w:r>
     </w:p>
     <w:p>
@@ -3771,13 +3711,7 @@
         <w:pStyle w:val="ListParagraph"/>
       </w:pPr>
       <w:r>
-        <w:t>less_than_5(</w:t>
-      </w:r>
-      <w:r>
-        <w:t>3,4</w:t>
-      </w:r>
-      <w:r>
-        <w:t>).</w:t>
+        <w:t>less_than_5(3,4).</w:t>
       </w:r>
     </w:p>
     <w:p>
@@ -3950,13 +3884,7 @@
       </w:pPr>
       <w:r>
         <w:lastRenderedPageBreak/>
-        <w:t xml:space="preserve">bachelor(X) </w:t>
-      </w:r>
-      <w:r>
-        <w:t>gives</w:t>
-      </w:r>
-      <w:r>
-        <w:t xml:space="preserve"> </w:t>
+        <w:t xml:space="preserve">bachelor(X) gives </w:t>
       </w:r>
       <w:r>
         <w:br/>
@@ -3970,10 +3898,7 @@
       </w:r>
       <w:r>
         <w:tab/>
-        <w:t xml:space="preserve"> Yes</w:t>
-      </w:r>
-      <w:r>
-        <w:t>.</w:t>
+        <w:t xml:space="preserve"> Yes.</w:t>
       </w:r>
     </w:p>
     <w:p>
@@ -3988,12 +3913,7 @@
       </w:r>
       <w:r>
         <w:br/>
-        <w:t>Please ref</w:t>
-      </w:r>
-      <w:bookmarkStart w:id="1" w:name="_GoBack"/>
-      <w:bookmarkEnd w:id="1"/>
-      <w:r>
-        <w:t>er below screenshot for the above two answers.</w:t>
+        <w:t>Please refer below screenshot for the above two answers.</w:t>
       </w:r>
     </w:p>
     <w:p>
@@ -4051,8 +3971,1608 @@
     </w:p>
     <w:p>
       <w:pPr>
+        <w:rPr>
+          <w:b/>
+        </w:rPr>
+      </w:pPr>
+      <w:r>
+        <w:rPr>
+          <w:b/>
+        </w:rPr>
+        <w:t>Ex. 9:</w:t>
+      </w:r>
+    </w:p>
+    <w:p>
+      <w:pPr>
         <w:pStyle w:val="ListParagraph"/>
-      </w:pPr>
+        <w:numPr>
+          <w:ilvl w:val="0"/>
+          <w:numId w:val="4"/>
+        </w:numPr>
+      </w:pPr>
+      <w:r>
+        <w:t>Definition 1:</w:t>
+      </w:r>
+    </w:p>
+    <w:p>
+      <w:pPr>
+        <w:pStyle w:val="ListParagraph"/>
+      </w:pPr>
+      <w:proofErr w:type="spellStart"/>
+      <w:proofErr w:type="gramStart"/>
+      <w:r>
+        <w:t>tc</w:t>
+      </w:r>
+      <w:proofErr w:type="spellEnd"/>
+      <w:r>
+        <w:t>(</w:t>
+      </w:r>
+      <w:proofErr w:type="gramEnd"/>
+      <w:r>
+        <w:t>3,6)- No</w:t>
+      </w:r>
+    </w:p>
+    <w:p>
+      <w:pPr>
+        <w:pStyle w:val="ListParagraph"/>
+      </w:pPr>
+      <w:proofErr w:type="spellStart"/>
+      <w:proofErr w:type="gramStart"/>
+      <w:r>
+        <w:t>tc</w:t>
+      </w:r>
+      <w:proofErr w:type="spellEnd"/>
+      <w:r>
+        <w:t>(</w:t>
+      </w:r>
+      <w:proofErr w:type="gramEnd"/>
+      <w:r>
+        <w:t>3,7) – Yes</w:t>
+      </w:r>
+    </w:p>
+    <w:p>
+      <w:pPr>
+        <w:pStyle w:val="ListParagraph"/>
+      </w:pPr>
+      <w:r>
+        <w:rPr>
+          <w:noProof/>
+        </w:rPr>
+        <w:drawing>
+          <wp:inline distT="0" distB="0" distL="0" distR="0" wp14:anchorId="2594F43D" wp14:editId="5E6A9B67">
+            <wp:extent cx="2838450" cy="866775"/>
+            <wp:effectExtent l="0" t="0" r="0" b="9525"/>
+            <wp:docPr id="39" name="Picture 39"/>
+            <wp:cNvGraphicFramePr>
+              <a:graphicFrameLocks xmlns:a="http://schemas.openxmlformats.org/drawingml/2006/main" noChangeAspect="1"/>
+            </wp:cNvGraphicFramePr>
+            <a:graphic xmlns:a="http://schemas.openxmlformats.org/drawingml/2006/main">
+              <a:graphicData uri="http://schemas.openxmlformats.org/drawingml/2006/picture">
+                <pic:pic xmlns:pic="http://schemas.openxmlformats.org/drawingml/2006/picture">
+                  <pic:nvPicPr>
+                    <pic:cNvPr id="1" name=""/>
+                    <pic:cNvPicPr/>
+                  </pic:nvPicPr>
+                  <pic:blipFill>
+                    <a:blip r:embed="rId19"/>
+                    <a:stretch>
+                      <a:fillRect/>
+                    </a:stretch>
+                  </pic:blipFill>
+                  <pic:spPr>
+                    <a:xfrm>
+                      <a:off x="0" y="0"/>
+                      <a:ext cx="2838450" cy="866775"/>
+                    </a:xfrm>
+                    <a:prstGeom prst="rect">
+                      <a:avLst/>
+                    </a:prstGeom>
+                  </pic:spPr>
+                </pic:pic>
+              </a:graphicData>
+            </a:graphic>
+          </wp:inline>
+        </w:drawing>
+      </w:r>
+    </w:p>
+    <w:p>
+      <w:pPr>
+        <w:pStyle w:val="ListParagraph"/>
+      </w:pPr>
+    </w:p>
+    <w:p>
+      <w:pPr>
+        <w:pStyle w:val="ListParagraph"/>
+      </w:pPr>
+      <w:r>
+        <w:t>Definition 2:</w:t>
+      </w:r>
+    </w:p>
+    <w:p>
+      <w:pPr>
+        <w:pStyle w:val="ListParagraph"/>
+      </w:pPr>
+      <w:proofErr w:type="spellStart"/>
+      <w:proofErr w:type="gramStart"/>
+      <w:r>
+        <w:t>tc</w:t>
+      </w:r>
+      <w:proofErr w:type="spellEnd"/>
+      <w:r>
+        <w:t>(</w:t>
+      </w:r>
+      <w:proofErr w:type="gramEnd"/>
+      <w:r>
+        <w:t>3,6)- No</w:t>
+      </w:r>
+    </w:p>
+    <w:p>
+      <w:pPr>
+        <w:pStyle w:val="ListParagraph"/>
+      </w:pPr>
+      <w:proofErr w:type="spellStart"/>
+      <w:proofErr w:type="gramStart"/>
+      <w:r>
+        <w:t>tc</w:t>
+      </w:r>
+      <w:proofErr w:type="spellEnd"/>
+      <w:r>
+        <w:t>(</w:t>
+      </w:r>
+      <w:proofErr w:type="gramEnd"/>
+      <w:r>
+        <w:t>3,7) – Yes</w:t>
+      </w:r>
+    </w:p>
+    <w:p>
+      <w:pPr>
+        <w:pStyle w:val="ListParagraph"/>
+      </w:pPr>
+      <w:r>
+        <w:rPr>
+          <w:noProof/>
+        </w:rPr>
+        <w:drawing>
+          <wp:inline distT="0" distB="0" distL="0" distR="0" wp14:anchorId="1E5453B7" wp14:editId="241C5D96">
+            <wp:extent cx="4019550" cy="1228725"/>
+            <wp:effectExtent l="0" t="0" r="0" b="9525"/>
+            <wp:docPr id="43" name="Picture 43"/>
+            <wp:cNvGraphicFramePr>
+              <a:graphicFrameLocks xmlns:a="http://schemas.openxmlformats.org/drawingml/2006/main" noChangeAspect="1"/>
+            </wp:cNvGraphicFramePr>
+            <a:graphic xmlns:a="http://schemas.openxmlformats.org/drawingml/2006/main">
+              <a:graphicData uri="http://schemas.openxmlformats.org/drawingml/2006/picture">
+                <pic:pic xmlns:pic="http://schemas.openxmlformats.org/drawingml/2006/picture">
+                  <pic:nvPicPr>
+                    <pic:cNvPr id="1" name=""/>
+                    <pic:cNvPicPr/>
+                  </pic:nvPicPr>
+                  <pic:blipFill>
+                    <a:blip r:embed="rId20"/>
+                    <a:stretch>
+                      <a:fillRect/>
+                    </a:stretch>
+                  </pic:blipFill>
+                  <pic:spPr>
+                    <a:xfrm>
+                      <a:off x="0" y="0"/>
+                      <a:ext cx="4019550" cy="1228725"/>
+                    </a:xfrm>
+                    <a:prstGeom prst="rect">
+                      <a:avLst/>
+                    </a:prstGeom>
+                  </pic:spPr>
+                </pic:pic>
+              </a:graphicData>
+            </a:graphic>
+          </wp:inline>
+        </w:drawing>
+      </w:r>
+    </w:p>
+    <w:p>
+      <w:pPr>
+        <w:pStyle w:val="ListParagraph"/>
+      </w:pPr>
+    </w:p>
+    <w:p>
+      <w:pPr>
+        <w:pStyle w:val="ListParagraph"/>
+      </w:pPr>
+      <w:r>
+        <w:t>Definition 3:</w:t>
+      </w:r>
+    </w:p>
+    <w:p>
+      <w:pPr>
+        <w:pStyle w:val="ListParagraph"/>
+      </w:pPr>
+    </w:p>
+    <w:p>
+      <w:pPr>
+        <w:pStyle w:val="ListParagraph"/>
+      </w:pPr>
+    </w:p>
+    <w:p>
+      <w:pPr>
+        <w:pStyle w:val="ListParagraph"/>
+        <w:numPr>
+          <w:ilvl w:val="0"/>
+          <w:numId w:val="4"/>
+        </w:numPr>
+      </w:pPr>
+      <w:r>
+        <w:t>Definition 1:</w:t>
+      </w:r>
+    </w:p>
+    <w:p>
+      <w:pPr>
+        <w:pStyle w:val="ListParagraph"/>
+      </w:pPr>
+      <w:proofErr w:type="spellStart"/>
+      <w:r>
+        <w:t>tc</w:t>
+      </w:r>
+      <w:proofErr w:type="spellEnd"/>
+      <w:r>
+        <w:t>(X,5)</w:t>
+      </w:r>
+    </w:p>
+    <w:p>
+      <w:pPr>
+        <w:pStyle w:val="ListParagraph"/>
+      </w:pPr>
+      <w:r>
+        <w:t xml:space="preserve">X = </w:t>
+      </w:r>
+      <w:proofErr w:type="gramStart"/>
+      <w:r>
+        <w:t>2 ;</w:t>
+      </w:r>
+      <w:proofErr w:type="gramEnd"/>
+    </w:p>
+    <w:p>
+      <w:pPr>
+        <w:pStyle w:val="ListParagraph"/>
+      </w:pPr>
+      <w:r>
+        <w:t xml:space="preserve">X = </w:t>
+      </w:r>
+      <w:proofErr w:type="gramStart"/>
+      <w:r>
+        <w:t>1 ;</w:t>
+      </w:r>
+      <w:proofErr w:type="gramEnd"/>
+    </w:p>
+    <w:p>
+      <w:pPr>
+        <w:pStyle w:val="ListParagraph"/>
+      </w:pPr>
+      <w:r>
+        <w:rPr>
+          <w:noProof/>
+        </w:rPr>
+        <w:lastRenderedPageBreak/>
+        <w:drawing>
+          <wp:inline distT="0" distB="0" distL="0" distR="0" wp14:anchorId="4FF5EB22" wp14:editId="0FC42E7D">
+            <wp:extent cx="2371572" cy="1134572"/>
+            <wp:effectExtent l="0" t="0" r="0" b="8890"/>
+            <wp:docPr id="40" name="Picture 40"/>
+            <wp:cNvGraphicFramePr>
+              <a:graphicFrameLocks xmlns:a="http://schemas.openxmlformats.org/drawingml/2006/main" noChangeAspect="1"/>
+            </wp:cNvGraphicFramePr>
+            <a:graphic xmlns:a="http://schemas.openxmlformats.org/drawingml/2006/main">
+              <a:graphicData uri="http://schemas.openxmlformats.org/drawingml/2006/picture">
+                <pic:pic xmlns:pic="http://schemas.openxmlformats.org/drawingml/2006/picture">
+                  <pic:nvPicPr>
+                    <pic:cNvPr id="1" name=""/>
+                    <pic:cNvPicPr/>
+                  </pic:nvPicPr>
+                  <pic:blipFill>
+                    <a:blip r:embed="rId21"/>
+                    <a:stretch>
+                      <a:fillRect/>
+                    </a:stretch>
+                  </pic:blipFill>
+                  <pic:spPr>
+                    <a:xfrm>
+                      <a:off x="0" y="0"/>
+                      <a:ext cx="2411853" cy="1153843"/>
+                    </a:xfrm>
+                    <a:prstGeom prst="rect">
+                      <a:avLst/>
+                    </a:prstGeom>
+                  </pic:spPr>
+                </pic:pic>
+              </a:graphicData>
+            </a:graphic>
+          </wp:inline>
+        </w:drawing>
+      </w:r>
+    </w:p>
+    <w:p>
+      <w:pPr>
+        <w:pStyle w:val="ListParagraph"/>
+      </w:pPr>
+    </w:p>
+    <w:p>
+      <w:pPr>
+        <w:pStyle w:val="ListParagraph"/>
+      </w:pPr>
+      <w:proofErr w:type="spellStart"/>
+      <w:r>
+        <w:t>tc</w:t>
+      </w:r>
+      <w:proofErr w:type="spellEnd"/>
+      <w:r>
+        <w:t>(</w:t>
+      </w:r>
+      <w:proofErr w:type="gramStart"/>
+      <w:r>
+        <w:t>5,X</w:t>
+      </w:r>
+      <w:proofErr w:type="gramEnd"/>
+      <w:r>
+        <w:t>)</w:t>
+      </w:r>
+    </w:p>
+    <w:p>
+      <w:pPr>
+        <w:pStyle w:val="ListParagraph"/>
+      </w:pPr>
+      <w:r>
+        <w:t xml:space="preserve">X = </w:t>
+      </w:r>
+      <w:proofErr w:type="gramStart"/>
+      <w:r>
+        <w:t>6 ;</w:t>
+      </w:r>
+      <w:proofErr w:type="gramEnd"/>
+    </w:p>
+    <w:p>
+      <w:pPr>
+        <w:pStyle w:val="ListParagraph"/>
+      </w:pPr>
+      <w:r>
+        <w:t xml:space="preserve">X = </w:t>
+      </w:r>
+      <w:proofErr w:type="gramStart"/>
+      <w:r>
+        <w:t>7 ;</w:t>
+      </w:r>
+      <w:proofErr w:type="gramEnd"/>
+    </w:p>
+    <w:p>
+      <w:pPr>
+        <w:pStyle w:val="ListParagraph"/>
+      </w:pPr>
+      <w:r>
+        <w:rPr>
+          <w:noProof/>
+        </w:rPr>
+        <w:drawing>
+          <wp:inline distT="0" distB="0" distL="0" distR="0" wp14:anchorId="47B07C60" wp14:editId="58A05141">
+            <wp:extent cx="1085850" cy="676275"/>
+            <wp:effectExtent l="0" t="0" r="0" b="9525"/>
+            <wp:docPr id="41" name="Picture 41"/>
+            <wp:cNvGraphicFramePr>
+              <a:graphicFrameLocks xmlns:a="http://schemas.openxmlformats.org/drawingml/2006/main" noChangeAspect="1"/>
+            </wp:cNvGraphicFramePr>
+            <a:graphic xmlns:a="http://schemas.openxmlformats.org/drawingml/2006/main">
+              <a:graphicData uri="http://schemas.openxmlformats.org/drawingml/2006/picture">
+                <pic:pic xmlns:pic="http://schemas.openxmlformats.org/drawingml/2006/picture">
+                  <pic:nvPicPr>
+                    <pic:cNvPr id="1" name=""/>
+                    <pic:cNvPicPr/>
+                  </pic:nvPicPr>
+                  <pic:blipFill>
+                    <a:blip r:embed="rId22"/>
+                    <a:stretch>
+                      <a:fillRect/>
+                    </a:stretch>
+                  </pic:blipFill>
+                  <pic:spPr>
+                    <a:xfrm>
+                      <a:off x="0" y="0"/>
+                      <a:ext cx="1085850" cy="676275"/>
+                    </a:xfrm>
+                    <a:prstGeom prst="rect">
+                      <a:avLst/>
+                    </a:prstGeom>
+                  </pic:spPr>
+                </pic:pic>
+              </a:graphicData>
+            </a:graphic>
+          </wp:inline>
+        </w:drawing>
+      </w:r>
+    </w:p>
+    <w:p>
+      <w:r>
+        <w:tab/>
+      </w:r>
+      <w:proofErr w:type="spellStart"/>
+      <w:r>
+        <w:t>tc</w:t>
+      </w:r>
+      <w:proofErr w:type="spellEnd"/>
+      <w:r>
+        <w:t>(</w:t>
+      </w:r>
+      <w:proofErr w:type="gramStart"/>
+      <w:r>
+        <w:t>X,Y</w:t>
+      </w:r>
+      <w:proofErr w:type="gramEnd"/>
+      <w:r>
+        <w:t>)</w:t>
+      </w:r>
+    </w:p>
+    <w:p>
+      <w:r>
+        <w:tab/>
+      </w:r>
+      <w:r>
+        <w:t>X = 1</w:t>
+      </w:r>
+    </w:p>
+    <w:p>
+      <w:pPr>
+        <w:ind w:left="720"/>
+      </w:pPr>
+      <w:r>
+        <w:t xml:space="preserve">Y = </w:t>
+      </w:r>
+      <w:proofErr w:type="gramStart"/>
+      <w:r>
+        <w:t>2 ;</w:t>
+      </w:r>
+      <w:proofErr w:type="gramEnd"/>
+    </w:p>
+    <w:p>
+      <w:pPr>
+        <w:ind w:left="720"/>
+      </w:pPr>
+      <w:r>
+        <w:t>X = 1</w:t>
+      </w:r>
+    </w:p>
+    <w:p>
+      <w:pPr>
+        <w:ind w:left="720"/>
+      </w:pPr>
+      <w:r>
+        <w:t xml:space="preserve">Y = </w:t>
+      </w:r>
+      <w:proofErr w:type="gramStart"/>
+      <w:r>
+        <w:t>3 ;</w:t>
+      </w:r>
+      <w:proofErr w:type="gramEnd"/>
+    </w:p>
+    <w:p>
+      <w:pPr>
+        <w:ind w:left="720"/>
+      </w:pPr>
+      <w:r>
+        <w:t>X = 2</w:t>
+      </w:r>
+    </w:p>
+    <w:p>
+      <w:pPr>
+        <w:ind w:left="720"/>
+      </w:pPr>
+      <w:r>
+        <w:t xml:space="preserve">Y = </w:t>
+      </w:r>
+      <w:proofErr w:type="gramStart"/>
+      <w:r>
+        <w:t>4 ;</w:t>
+      </w:r>
+      <w:proofErr w:type="gramEnd"/>
+    </w:p>
+    <w:p>
+      <w:pPr>
+        <w:ind w:left="720"/>
+      </w:pPr>
+      <w:r>
+        <w:t>X = 2</w:t>
+      </w:r>
+    </w:p>
+    <w:p>
+      <w:pPr>
+        <w:ind w:left="720"/>
+      </w:pPr>
+      <w:r>
+        <w:t xml:space="preserve">Y = </w:t>
+      </w:r>
+      <w:proofErr w:type="gramStart"/>
+      <w:r>
+        <w:t>5 ;</w:t>
+      </w:r>
+      <w:proofErr w:type="gramEnd"/>
+    </w:p>
+    <w:p>
+      <w:pPr>
+        <w:ind w:left="720"/>
+      </w:pPr>
+      <w:r>
+        <w:t>X = 3</w:t>
+      </w:r>
+    </w:p>
+    <w:p>
+      <w:pPr>
+        <w:ind w:left="720"/>
+      </w:pPr>
+      <w:r>
+        <w:t xml:space="preserve">Y = </w:t>
+      </w:r>
+      <w:proofErr w:type="gramStart"/>
+      <w:r>
+        <w:t>4 ;</w:t>
+      </w:r>
+      <w:proofErr w:type="gramEnd"/>
+    </w:p>
+    <w:p>
+      <w:pPr>
+        <w:ind w:left="720"/>
+      </w:pPr>
+      <w:r>
+        <w:t>X = 4</w:t>
+      </w:r>
+    </w:p>
+    <w:p>
+      <w:pPr>
+        <w:ind w:left="720"/>
+      </w:pPr>
+      <w:r>
+        <w:t xml:space="preserve">Y = </w:t>
+      </w:r>
+      <w:proofErr w:type="gramStart"/>
+      <w:r>
+        <w:t>7 ;</w:t>
+      </w:r>
+      <w:proofErr w:type="gramEnd"/>
+    </w:p>
+    <w:p>
+      <w:pPr>
+        <w:ind w:left="720"/>
+      </w:pPr>
+      <w:r>
+        <w:t>X = 5</w:t>
+      </w:r>
+    </w:p>
+    <w:p>
+      <w:pPr>
+        <w:ind w:left="720"/>
+      </w:pPr>
+      <w:r>
+        <w:t xml:space="preserve">Y = </w:t>
+      </w:r>
+      <w:proofErr w:type="gramStart"/>
+      <w:r>
+        <w:t>6 ;</w:t>
+      </w:r>
+      <w:proofErr w:type="gramEnd"/>
+    </w:p>
+    <w:p>
+      <w:pPr>
+        <w:ind w:left="720"/>
+      </w:pPr>
+      <w:r>
+        <w:t>X = 6</w:t>
+      </w:r>
+    </w:p>
+    <w:p>
+      <w:pPr>
+        <w:ind w:left="720"/>
+      </w:pPr>
+      <w:r>
+        <w:t xml:space="preserve">Y = </w:t>
+      </w:r>
+      <w:proofErr w:type="gramStart"/>
+      <w:r>
+        <w:t>7 ;</w:t>
+      </w:r>
+      <w:proofErr w:type="gramEnd"/>
+    </w:p>
+    <w:p>
+      <w:pPr>
+        <w:ind w:left="720"/>
+      </w:pPr>
+      <w:r>
+        <w:t>X = 1</w:t>
+      </w:r>
+    </w:p>
+    <w:p>
+      <w:pPr>
+        <w:ind w:left="720"/>
+      </w:pPr>
+      <w:r>
+        <w:t xml:space="preserve">Y = </w:t>
+      </w:r>
+      <w:proofErr w:type="gramStart"/>
+      <w:r>
+        <w:t>4 ;</w:t>
+      </w:r>
+      <w:proofErr w:type="gramEnd"/>
+    </w:p>
+    <w:p>
+      <w:pPr>
+        <w:ind w:left="720"/>
+      </w:pPr>
+      <w:r>
+        <w:lastRenderedPageBreak/>
+        <w:t>X = 1</w:t>
+      </w:r>
+    </w:p>
+    <w:p>
+      <w:pPr>
+        <w:ind w:left="720"/>
+      </w:pPr>
+      <w:r>
+        <w:t xml:space="preserve">Y = </w:t>
+      </w:r>
+      <w:proofErr w:type="gramStart"/>
+      <w:r>
+        <w:t>5 ;</w:t>
+      </w:r>
+      <w:proofErr w:type="gramEnd"/>
+    </w:p>
+    <w:p>
+      <w:pPr>
+        <w:ind w:left="720"/>
+      </w:pPr>
+      <w:r>
+        <w:t>X = 1</w:t>
+      </w:r>
+    </w:p>
+    <w:p>
+      <w:pPr>
+        <w:ind w:left="720"/>
+      </w:pPr>
+      <w:r>
+        <w:t xml:space="preserve">Y = </w:t>
+      </w:r>
+      <w:proofErr w:type="gramStart"/>
+      <w:r>
+        <w:t>7 ;</w:t>
+      </w:r>
+      <w:proofErr w:type="gramEnd"/>
+    </w:p>
+    <w:p>
+      <w:pPr>
+        <w:ind w:left="720"/>
+      </w:pPr>
+      <w:r>
+        <w:t>X = 1</w:t>
+      </w:r>
+    </w:p>
+    <w:p>
+      <w:pPr>
+        <w:ind w:left="720"/>
+      </w:pPr>
+      <w:r>
+        <w:t xml:space="preserve">Y = </w:t>
+      </w:r>
+      <w:proofErr w:type="gramStart"/>
+      <w:r>
+        <w:t>6 ;</w:t>
+      </w:r>
+      <w:proofErr w:type="gramEnd"/>
+    </w:p>
+    <w:p>
+      <w:pPr>
+        <w:ind w:left="720"/>
+      </w:pPr>
+      <w:r>
+        <w:t>X = 1</w:t>
+      </w:r>
+    </w:p>
+    <w:p>
+      <w:pPr>
+        <w:ind w:left="720"/>
+      </w:pPr>
+      <w:r>
+        <w:t xml:space="preserve">Y = </w:t>
+      </w:r>
+      <w:proofErr w:type="gramStart"/>
+      <w:r>
+        <w:t>7 ;</w:t>
+      </w:r>
+      <w:proofErr w:type="gramEnd"/>
+    </w:p>
+    <w:p>
+      <w:pPr>
+        <w:ind w:left="720"/>
+      </w:pPr>
+      <w:r>
+        <w:t>X = 1</w:t>
+      </w:r>
+    </w:p>
+    <w:p>
+      <w:pPr>
+        <w:ind w:left="720"/>
+      </w:pPr>
+      <w:r>
+        <w:t xml:space="preserve">Y = </w:t>
+      </w:r>
+      <w:proofErr w:type="gramStart"/>
+      <w:r>
+        <w:t>4 ;</w:t>
+      </w:r>
+      <w:proofErr w:type="gramEnd"/>
+    </w:p>
+    <w:p>
+      <w:pPr>
+        <w:ind w:left="720"/>
+      </w:pPr>
+      <w:r>
+        <w:t>X = 1</w:t>
+      </w:r>
+    </w:p>
+    <w:p>
+      <w:pPr>
+        <w:ind w:left="720"/>
+      </w:pPr>
+      <w:r>
+        <w:t xml:space="preserve">Y = </w:t>
+      </w:r>
+      <w:proofErr w:type="gramStart"/>
+      <w:r>
+        <w:t>7 ;</w:t>
+      </w:r>
+      <w:proofErr w:type="gramEnd"/>
+    </w:p>
+    <w:p>
+      <w:pPr>
+        <w:ind w:left="720"/>
+      </w:pPr>
+      <w:r>
+        <w:t>X = 2</w:t>
+      </w:r>
+    </w:p>
+    <w:p>
+      <w:pPr>
+        <w:ind w:left="720"/>
+      </w:pPr>
+      <w:r>
+        <w:t xml:space="preserve">Y = </w:t>
+      </w:r>
+      <w:proofErr w:type="gramStart"/>
+      <w:r>
+        <w:t>7 ;</w:t>
+      </w:r>
+      <w:proofErr w:type="gramEnd"/>
+    </w:p>
+    <w:p>
+      <w:pPr>
+        <w:ind w:left="720"/>
+      </w:pPr>
+      <w:r>
+        <w:t>X = 2</w:t>
+      </w:r>
+    </w:p>
+    <w:p>
+      <w:pPr>
+        <w:ind w:left="720"/>
+      </w:pPr>
+      <w:r>
+        <w:t xml:space="preserve">Y = </w:t>
+      </w:r>
+      <w:proofErr w:type="gramStart"/>
+      <w:r>
+        <w:t>6 ;</w:t>
+      </w:r>
+      <w:proofErr w:type="gramEnd"/>
+    </w:p>
+    <w:p>
+      <w:pPr>
+        <w:ind w:left="720"/>
+      </w:pPr>
+      <w:r>
+        <w:t>X = 2</w:t>
+      </w:r>
+    </w:p>
+    <w:p>
+      <w:pPr>
+        <w:ind w:left="720"/>
+      </w:pPr>
+      <w:r>
+        <w:t xml:space="preserve">Y = </w:t>
+      </w:r>
+      <w:proofErr w:type="gramStart"/>
+      <w:r>
+        <w:t>7 ;</w:t>
+      </w:r>
+      <w:proofErr w:type="gramEnd"/>
+    </w:p>
+    <w:p>
+      <w:pPr>
+        <w:ind w:left="720"/>
+      </w:pPr>
+      <w:r>
+        <w:t>X = 3</w:t>
+      </w:r>
+    </w:p>
+    <w:p>
+      <w:pPr>
+        <w:ind w:left="720"/>
+      </w:pPr>
+      <w:r>
+        <w:t xml:space="preserve">Y = </w:t>
+      </w:r>
+      <w:proofErr w:type="gramStart"/>
+      <w:r>
+        <w:t>7 ;</w:t>
+      </w:r>
+      <w:proofErr w:type="gramEnd"/>
+    </w:p>
+    <w:p>
+      <w:pPr>
+        <w:ind w:left="720"/>
+      </w:pPr>
+      <w:r>
+        <w:t>X = 5</w:t>
+      </w:r>
+    </w:p>
+    <w:p>
+      <w:pPr>
+        <w:ind w:left="720"/>
+      </w:pPr>
+      <w:r>
+        <w:t xml:space="preserve">Y = </w:t>
+      </w:r>
+      <w:proofErr w:type="gramStart"/>
+      <w:r>
+        <w:t>7 ;</w:t>
+      </w:r>
+      <w:proofErr w:type="gramEnd"/>
+    </w:p>
+    <w:p>
+      <w:pPr>
+        <w:ind w:left="720"/>
+      </w:pPr>
+      <w:r>
+        <w:rPr>
+          <w:noProof/>
+        </w:rPr>
+        <w:lastRenderedPageBreak/>
+        <w:drawing>
+          <wp:inline distT="0" distB="0" distL="0" distR="0" wp14:anchorId="053EFF62" wp14:editId="5CD815BC">
+            <wp:extent cx="2876550" cy="7219950"/>
+            <wp:effectExtent l="0" t="0" r="0" b="0"/>
+            <wp:docPr id="42" name="Picture 42"/>
+            <wp:cNvGraphicFramePr>
+              <a:graphicFrameLocks xmlns:a="http://schemas.openxmlformats.org/drawingml/2006/main" noChangeAspect="1"/>
+            </wp:cNvGraphicFramePr>
+            <a:graphic xmlns:a="http://schemas.openxmlformats.org/drawingml/2006/main">
+              <a:graphicData uri="http://schemas.openxmlformats.org/drawingml/2006/picture">
+                <pic:pic xmlns:pic="http://schemas.openxmlformats.org/drawingml/2006/picture">
+                  <pic:nvPicPr>
+                    <pic:cNvPr id="1" name=""/>
+                    <pic:cNvPicPr/>
+                  </pic:nvPicPr>
+                  <pic:blipFill>
+                    <a:blip r:embed="rId23"/>
+                    <a:stretch>
+                      <a:fillRect/>
+                    </a:stretch>
+                  </pic:blipFill>
+                  <pic:spPr>
+                    <a:xfrm>
+                      <a:off x="0" y="0"/>
+                      <a:ext cx="2876550" cy="7219950"/>
+                    </a:xfrm>
+                    <a:prstGeom prst="rect">
+                      <a:avLst/>
+                    </a:prstGeom>
+                  </pic:spPr>
+                </pic:pic>
+              </a:graphicData>
+            </a:graphic>
+          </wp:inline>
+        </w:drawing>
+      </w:r>
+    </w:p>
+    <w:p>
+      <w:pPr>
+        <w:ind w:left="720"/>
+      </w:pPr>
+    </w:p>
+    <w:p>
+      <w:pPr>
+        <w:ind w:left="720"/>
+      </w:pPr>
+    </w:p>
+    <w:p>
+      <w:pPr>
+        <w:ind w:left="720"/>
+      </w:pPr>
+    </w:p>
+    <w:p>
+      <w:pPr>
+        <w:pStyle w:val="ListParagraph"/>
+      </w:pPr>
+      <w:r>
+        <w:lastRenderedPageBreak/>
+        <w:t xml:space="preserve">(b </w:t>
+      </w:r>
+      <w:proofErr w:type="spellStart"/>
+      <w:r>
+        <w:t>conted</w:t>
+      </w:r>
+      <w:proofErr w:type="spellEnd"/>
+      <w:r>
+        <w:t xml:space="preserve"> …)</w:t>
+      </w:r>
+    </w:p>
+    <w:p>
+      <w:pPr>
+        <w:pStyle w:val="ListParagraph"/>
+      </w:pPr>
+      <w:r>
+        <w:t>Definition 2:</w:t>
+      </w:r>
+    </w:p>
+    <w:p>
+      <w:pPr>
+        <w:ind w:left="720"/>
+      </w:pPr>
+      <w:proofErr w:type="spellStart"/>
+      <w:r>
+        <w:t>tc</w:t>
+      </w:r>
+      <w:proofErr w:type="spellEnd"/>
+      <w:r>
+        <w:t>(X,5)</w:t>
+      </w:r>
+    </w:p>
+    <w:p>
+      <w:pPr>
+        <w:ind w:left="720"/>
+      </w:pPr>
+      <w:r>
+        <w:t>X = 2;</w:t>
+      </w:r>
+    </w:p>
+    <w:p>
+      <w:pPr>
+        <w:ind w:left="720"/>
+      </w:pPr>
+      <w:r>
+        <w:t>X = 1;</w:t>
+      </w:r>
+    </w:p>
+    <w:p>
+      <w:pPr>
+        <w:ind w:left="720"/>
+      </w:pPr>
+      <w:r>
+        <w:rPr>
+          <w:noProof/>
+        </w:rPr>
+        <w:drawing>
+          <wp:inline distT="0" distB="0" distL="0" distR="0" wp14:anchorId="7CC2BEEC" wp14:editId="56236B0E">
+            <wp:extent cx="4476750" cy="1009650"/>
+            <wp:effectExtent l="0" t="0" r="0" b="0"/>
+            <wp:docPr id="45" name="Picture 45"/>
+            <wp:cNvGraphicFramePr>
+              <a:graphicFrameLocks xmlns:a="http://schemas.openxmlformats.org/drawingml/2006/main" noChangeAspect="1"/>
+            </wp:cNvGraphicFramePr>
+            <a:graphic xmlns:a="http://schemas.openxmlformats.org/drawingml/2006/main">
+              <a:graphicData uri="http://schemas.openxmlformats.org/drawingml/2006/picture">
+                <pic:pic xmlns:pic="http://schemas.openxmlformats.org/drawingml/2006/picture">
+                  <pic:nvPicPr>
+                    <pic:cNvPr id="1" name=""/>
+                    <pic:cNvPicPr/>
+                  </pic:nvPicPr>
+                  <pic:blipFill>
+                    <a:blip r:embed="rId24"/>
+                    <a:stretch>
+                      <a:fillRect/>
+                    </a:stretch>
+                  </pic:blipFill>
+                  <pic:spPr>
+                    <a:xfrm>
+                      <a:off x="0" y="0"/>
+                      <a:ext cx="4476750" cy="1009650"/>
+                    </a:xfrm>
+                    <a:prstGeom prst="rect">
+                      <a:avLst/>
+                    </a:prstGeom>
+                  </pic:spPr>
+                </pic:pic>
+              </a:graphicData>
+            </a:graphic>
+          </wp:inline>
+        </w:drawing>
+      </w:r>
+    </w:p>
+    <w:p>
+      <w:pPr>
+        <w:ind w:left="720"/>
+      </w:pPr>
+      <w:proofErr w:type="spellStart"/>
+      <w:r>
+        <w:t>tc</w:t>
+      </w:r>
+      <w:proofErr w:type="spellEnd"/>
+      <w:r>
+        <w:t>(</w:t>
+      </w:r>
+      <w:proofErr w:type="gramStart"/>
+      <w:r>
+        <w:t>5,X</w:t>
+      </w:r>
+      <w:proofErr w:type="gramEnd"/>
+      <w:r>
+        <w:t>)</w:t>
+      </w:r>
+    </w:p>
+    <w:p>
+      <w:pPr>
+        <w:ind w:left="720"/>
+      </w:pPr>
+      <w:r>
+        <w:t>X = 6;</w:t>
+      </w:r>
+    </w:p>
+    <w:p>
+      <w:pPr>
+        <w:ind w:left="720"/>
+      </w:pPr>
+      <w:r>
+        <w:t xml:space="preserve">X =7; </w:t>
+      </w:r>
+    </w:p>
+    <w:p>
+      <w:pPr>
+        <w:ind w:left="720"/>
+      </w:pPr>
+      <w:r>
+        <w:rPr>
+          <w:noProof/>
+        </w:rPr>
+        <w:drawing>
+          <wp:inline distT="0" distB="0" distL="0" distR="0" wp14:anchorId="05E604FF" wp14:editId="645A68AD">
+            <wp:extent cx="4114800" cy="1047750"/>
+            <wp:effectExtent l="0" t="0" r="0" b="0"/>
+            <wp:docPr id="46" name="Picture 46"/>
+            <wp:cNvGraphicFramePr>
+              <a:graphicFrameLocks xmlns:a="http://schemas.openxmlformats.org/drawingml/2006/main" noChangeAspect="1"/>
+            </wp:cNvGraphicFramePr>
+            <a:graphic xmlns:a="http://schemas.openxmlformats.org/drawingml/2006/main">
+              <a:graphicData uri="http://schemas.openxmlformats.org/drawingml/2006/picture">
+                <pic:pic xmlns:pic="http://schemas.openxmlformats.org/drawingml/2006/picture">
+                  <pic:nvPicPr>
+                    <pic:cNvPr id="1" name=""/>
+                    <pic:cNvPicPr/>
+                  </pic:nvPicPr>
+                  <pic:blipFill>
+                    <a:blip r:embed="rId25"/>
+                    <a:stretch>
+                      <a:fillRect/>
+                    </a:stretch>
+                  </pic:blipFill>
+                  <pic:spPr>
+                    <a:xfrm>
+                      <a:off x="0" y="0"/>
+                      <a:ext cx="4114800" cy="1047750"/>
+                    </a:xfrm>
+                    <a:prstGeom prst="rect">
+                      <a:avLst/>
+                    </a:prstGeom>
+                  </pic:spPr>
+                </pic:pic>
+              </a:graphicData>
+            </a:graphic>
+          </wp:inline>
+        </w:drawing>
+      </w:r>
+    </w:p>
+    <w:p>
+      <w:pPr>
+        <w:ind w:left="720"/>
+      </w:pPr>
+    </w:p>
+    <w:p>
+      <w:pPr>
+        <w:ind w:left="720"/>
+      </w:pPr>
+      <w:proofErr w:type="spellStart"/>
+      <w:r>
+        <w:t>tc</w:t>
+      </w:r>
+      <w:proofErr w:type="spellEnd"/>
+      <w:r>
+        <w:t>(</w:t>
+      </w:r>
+      <w:proofErr w:type="gramStart"/>
+      <w:r>
+        <w:t>X,Y</w:t>
+      </w:r>
+      <w:proofErr w:type="gramEnd"/>
+      <w:r>
+        <w:t>)</w:t>
+      </w:r>
+    </w:p>
+    <w:p>
+      <w:pPr>
+        <w:ind w:left="720"/>
+      </w:pPr>
+      <w:r>
+        <w:t>X = 1</w:t>
+      </w:r>
+    </w:p>
+    <w:p>
+      <w:pPr>
+        <w:ind w:left="720"/>
+      </w:pPr>
+      <w:r>
+        <w:t xml:space="preserve">Y = </w:t>
+      </w:r>
+      <w:proofErr w:type="gramStart"/>
+      <w:r>
+        <w:t>2 ;</w:t>
+      </w:r>
+      <w:proofErr w:type="gramEnd"/>
+    </w:p>
+    <w:p>
+      <w:pPr>
+        <w:ind w:left="720"/>
+      </w:pPr>
+      <w:r>
+        <w:t>X = 1</w:t>
+      </w:r>
+    </w:p>
+    <w:p>
+      <w:pPr>
+        <w:ind w:left="720"/>
+      </w:pPr>
+      <w:r>
+        <w:t xml:space="preserve">Y = </w:t>
+      </w:r>
+      <w:proofErr w:type="gramStart"/>
+      <w:r>
+        <w:t>3 ;</w:t>
+      </w:r>
+      <w:proofErr w:type="gramEnd"/>
+    </w:p>
+    <w:p>
+      <w:pPr>
+        <w:ind w:left="720"/>
+      </w:pPr>
+      <w:r>
+        <w:t>X = 2</w:t>
+      </w:r>
+    </w:p>
+    <w:p>
+      <w:pPr>
+        <w:ind w:left="720"/>
+      </w:pPr>
+      <w:r>
+        <w:t xml:space="preserve">Y = </w:t>
+      </w:r>
+      <w:proofErr w:type="gramStart"/>
+      <w:r>
+        <w:t>4 ;</w:t>
+      </w:r>
+      <w:proofErr w:type="gramEnd"/>
+    </w:p>
+    <w:p>
+      <w:pPr>
+        <w:ind w:left="720"/>
+      </w:pPr>
+      <w:r>
+        <w:t>X = 2</w:t>
+      </w:r>
+    </w:p>
+    <w:p>
+      <w:pPr>
+        <w:ind w:left="720"/>
+      </w:pPr>
+      <w:r>
+        <w:t xml:space="preserve">Y = </w:t>
+      </w:r>
+      <w:proofErr w:type="gramStart"/>
+      <w:r>
+        <w:t>5 ;</w:t>
+      </w:r>
+      <w:proofErr w:type="gramEnd"/>
+    </w:p>
+    <w:p>
+      <w:pPr>
+        <w:ind w:left="720"/>
+      </w:pPr>
+      <w:r>
+        <w:t>X = 3</w:t>
+      </w:r>
+    </w:p>
+    <w:p>
+      <w:pPr>
+        <w:ind w:left="720"/>
+      </w:pPr>
+      <w:r>
+        <w:t xml:space="preserve">Y = </w:t>
+      </w:r>
+      <w:proofErr w:type="gramStart"/>
+      <w:r>
+        <w:t>4 ;</w:t>
+      </w:r>
+      <w:proofErr w:type="gramEnd"/>
+    </w:p>
+    <w:p>
+      <w:pPr>
+        <w:ind w:left="720"/>
+      </w:pPr>
+      <w:r>
+        <w:t>X = 4</w:t>
+      </w:r>
+    </w:p>
+    <w:p>
+      <w:pPr>
+        <w:ind w:left="720"/>
+      </w:pPr>
+      <w:r>
+        <w:lastRenderedPageBreak/>
+        <w:t xml:space="preserve">Y = </w:t>
+      </w:r>
+      <w:proofErr w:type="gramStart"/>
+      <w:r>
+        <w:t>7 ;</w:t>
+      </w:r>
+      <w:proofErr w:type="gramEnd"/>
+    </w:p>
+    <w:p>
+      <w:pPr>
+        <w:ind w:left="720"/>
+      </w:pPr>
+      <w:r>
+        <w:t>X = 5</w:t>
+      </w:r>
+    </w:p>
+    <w:p>
+      <w:pPr>
+        <w:ind w:left="720"/>
+      </w:pPr>
+      <w:r>
+        <w:t xml:space="preserve">Y = </w:t>
+      </w:r>
+      <w:proofErr w:type="gramStart"/>
+      <w:r>
+        <w:t>6 ;</w:t>
+      </w:r>
+      <w:proofErr w:type="gramEnd"/>
+    </w:p>
+    <w:p>
+      <w:pPr>
+        <w:ind w:left="720"/>
+      </w:pPr>
+      <w:r>
+        <w:t>X = 6</w:t>
+      </w:r>
+    </w:p>
+    <w:p>
+      <w:pPr>
+        <w:ind w:left="720"/>
+      </w:pPr>
+      <w:r>
+        <w:t xml:space="preserve">Y = </w:t>
+      </w:r>
+      <w:proofErr w:type="gramStart"/>
+      <w:r>
+        <w:t>7 ;</w:t>
+      </w:r>
+      <w:proofErr w:type="gramEnd"/>
+    </w:p>
+    <w:p>
+      <w:pPr>
+        <w:ind w:left="720"/>
+      </w:pPr>
+      <w:r>
+        <w:t>X = 1</w:t>
+      </w:r>
+    </w:p>
+    <w:p>
+      <w:pPr>
+        <w:ind w:left="720"/>
+      </w:pPr>
+      <w:r>
+        <w:t xml:space="preserve">Y = </w:t>
+      </w:r>
+      <w:proofErr w:type="gramStart"/>
+      <w:r>
+        <w:t>4 ;</w:t>
+      </w:r>
+      <w:proofErr w:type="gramEnd"/>
+    </w:p>
+    <w:p>
+      <w:pPr>
+        <w:ind w:left="720"/>
+      </w:pPr>
+      <w:r>
+        <w:t>X = 1</w:t>
+      </w:r>
+    </w:p>
+    <w:p>
+      <w:pPr>
+        <w:ind w:left="720"/>
+      </w:pPr>
+      <w:r>
+        <w:t xml:space="preserve">Y = </w:t>
+      </w:r>
+      <w:proofErr w:type="gramStart"/>
+      <w:r>
+        <w:t>5 ;</w:t>
+      </w:r>
+      <w:proofErr w:type="gramEnd"/>
+    </w:p>
+    <w:p>
+      <w:pPr>
+        <w:ind w:left="720"/>
+      </w:pPr>
+      <w:r>
+        <w:t>X = 1</w:t>
+      </w:r>
+    </w:p>
+    <w:p>
+      <w:pPr>
+        <w:ind w:left="720"/>
+      </w:pPr>
+      <w:r>
+        <w:t xml:space="preserve">Y = </w:t>
+      </w:r>
+      <w:proofErr w:type="gramStart"/>
+      <w:r>
+        <w:t>4 ;</w:t>
+      </w:r>
+      <w:proofErr w:type="gramEnd"/>
+    </w:p>
+    <w:p>
+      <w:pPr>
+        <w:ind w:left="720"/>
+      </w:pPr>
+      <w:r>
+        <w:t>X = 2</w:t>
+      </w:r>
+    </w:p>
+    <w:p>
+      <w:pPr>
+        <w:ind w:left="720"/>
+      </w:pPr>
+      <w:r>
+        <w:t xml:space="preserve">Y = </w:t>
+      </w:r>
+      <w:proofErr w:type="gramStart"/>
+      <w:r>
+        <w:t>7 ;</w:t>
+      </w:r>
+      <w:proofErr w:type="gramEnd"/>
+    </w:p>
+    <w:p>
+      <w:pPr>
+        <w:ind w:left="720"/>
+      </w:pPr>
+      <w:r>
+        <w:t>X = 2</w:t>
+      </w:r>
+    </w:p>
+    <w:p>
+      <w:pPr>
+        <w:ind w:left="720"/>
+      </w:pPr>
+      <w:r>
+        <w:t xml:space="preserve">Y = </w:t>
+      </w:r>
+      <w:proofErr w:type="gramStart"/>
+      <w:r>
+        <w:t>6 ;</w:t>
+      </w:r>
+      <w:proofErr w:type="gramEnd"/>
+    </w:p>
+    <w:p>
+      <w:pPr>
+        <w:ind w:left="720"/>
+      </w:pPr>
+      <w:r>
+        <w:t>X = 3</w:t>
+      </w:r>
+    </w:p>
+    <w:p>
+      <w:pPr>
+        <w:ind w:left="720"/>
+      </w:pPr>
+      <w:r>
+        <w:t xml:space="preserve">Y = </w:t>
+      </w:r>
+      <w:proofErr w:type="gramStart"/>
+      <w:r>
+        <w:t>7 ;</w:t>
+      </w:r>
+      <w:proofErr w:type="gramEnd"/>
+    </w:p>
+    <w:p>
+      <w:pPr>
+        <w:ind w:left="720"/>
+      </w:pPr>
+      <w:r>
+        <w:t>X = 5</w:t>
+      </w:r>
+    </w:p>
+    <w:p>
+      <w:pPr>
+        <w:ind w:left="720"/>
+      </w:pPr>
+      <w:r>
+        <w:t xml:space="preserve">Y = </w:t>
+      </w:r>
+      <w:proofErr w:type="gramStart"/>
+      <w:r>
+        <w:t>7 ;</w:t>
+      </w:r>
+      <w:proofErr w:type="gramEnd"/>
+    </w:p>
+    <w:p>
+      <w:pPr>
+        <w:ind w:left="720"/>
+      </w:pPr>
+      <w:r>
+        <w:t>X = 1</w:t>
+      </w:r>
+    </w:p>
+    <w:p>
+      <w:pPr>
+        <w:ind w:left="720"/>
+      </w:pPr>
+      <w:r>
+        <w:t xml:space="preserve">Y = </w:t>
+      </w:r>
+      <w:proofErr w:type="gramStart"/>
+      <w:r>
+        <w:t>7 ;</w:t>
+      </w:r>
+      <w:proofErr w:type="gramEnd"/>
+    </w:p>
+    <w:p>
+      <w:pPr>
+        <w:ind w:left="720"/>
+      </w:pPr>
+      <w:r>
+        <w:t>X = 1</w:t>
+      </w:r>
+    </w:p>
+    <w:p>
+      <w:pPr>
+        <w:ind w:left="720"/>
+      </w:pPr>
+      <w:r>
+        <w:t xml:space="preserve">Y = </w:t>
+      </w:r>
+      <w:proofErr w:type="gramStart"/>
+      <w:r>
+        <w:t>6 ;</w:t>
+      </w:r>
+      <w:proofErr w:type="gramEnd"/>
+    </w:p>
+    <w:p>
+      <w:pPr>
+        <w:ind w:left="720"/>
+      </w:pPr>
+      <w:r>
+        <w:t>X = 1</w:t>
+      </w:r>
+    </w:p>
+    <w:p>
+      <w:pPr>
+        <w:ind w:left="720"/>
+      </w:pPr>
+      <w:r>
+        <w:t xml:space="preserve">Y = </w:t>
+      </w:r>
+      <w:proofErr w:type="gramStart"/>
+      <w:r>
+        <w:t>7 ;</w:t>
+      </w:r>
+      <w:proofErr w:type="gramEnd"/>
+    </w:p>
+    <w:p>
+      <w:pPr>
+        <w:ind w:left="720"/>
+      </w:pPr>
+      <w:r>
+        <w:t>X = 2</w:t>
+      </w:r>
+    </w:p>
+    <w:p>
+      <w:pPr>
+        <w:ind w:left="720"/>
+      </w:pPr>
+      <w:r>
+        <w:t xml:space="preserve">Y = </w:t>
+      </w:r>
+      <w:proofErr w:type="gramStart"/>
+      <w:r>
+        <w:t>7 ;</w:t>
+      </w:r>
+      <w:proofErr w:type="gramEnd"/>
+    </w:p>
+    <w:p>
+      <w:pPr>
+        <w:ind w:left="720"/>
+      </w:pPr>
+      <w:r>
+        <w:t>X = 1</w:t>
+      </w:r>
+    </w:p>
+    <w:p>
+      <w:pPr>
+        <w:ind w:left="720"/>
+      </w:pPr>
+      <w:r>
+        <w:t xml:space="preserve">Y = </w:t>
+      </w:r>
+      <w:proofErr w:type="gramStart"/>
+      <w:r>
+        <w:t>7 ;</w:t>
+      </w:r>
+      <w:proofErr w:type="gramEnd"/>
+    </w:p>
+    <w:p>
+      <w:pPr>
+        <w:ind w:left="720"/>
+      </w:pPr>
+    </w:p>
+    <w:p>
+      <w:pPr>
+        <w:ind w:left="720"/>
+      </w:pPr>
+      <w:r>
+        <w:rPr>
+          <w:noProof/>
+        </w:rPr>
+        <w:drawing>
+          <wp:inline distT="0" distB="0" distL="0" distR="0" wp14:anchorId="39127010" wp14:editId="1361DD5F">
+            <wp:extent cx="4667250" cy="7048500"/>
+            <wp:effectExtent l="0" t="0" r="0" b="0"/>
+            <wp:docPr id="48" name="Picture 48"/>
+            <wp:cNvGraphicFramePr>
+              <a:graphicFrameLocks xmlns:a="http://schemas.openxmlformats.org/drawingml/2006/main" noChangeAspect="1"/>
+            </wp:cNvGraphicFramePr>
+            <a:graphic xmlns:a="http://schemas.openxmlformats.org/drawingml/2006/main">
+              <a:graphicData uri="http://schemas.openxmlformats.org/drawingml/2006/picture">
+                <pic:pic xmlns:pic="http://schemas.openxmlformats.org/drawingml/2006/picture">
+                  <pic:nvPicPr>
+                    <pic:cNvPr id="1" name=""/>
+                    <pic:cNvPicPr/>
+                  </pic:nvPicPr>
+                  <pic:blipFill>
+                    <a:blip r:embed="rId26"/>
+                    <a:stretch>
+                      <a:fillRect/>
+                    </a:stretch>
+                  </pic:blipFill>
+                  <pic:spPr>
+                    <a:xfrm>
+                      <a:off x="0" y="0"/>
+                      <a:ext cx="4667250" cy="7048500"/>
+                    </a:xfrm>
+                    <a:prstGeom prst="rect">
+                      <a:avLst/>
+                    </a:prstGeom>
+                  </pic:spPr>
+                </pic:pic>
+              </a:graphicData>
+            </a:graphic>
+          </wp:inline>
+        </w:drawing>
+      </w:r>
+    </w:p>
+    <w:p>
+      <w:pPr>
+        <w:ind w:left="720"/>
+      </w:pPr>
+      <w:bookmarkStart w:id="1" w:name="_GoBack"/>
+      <w:bookmarkEnd w:id="1"/>
     </w:p>
     <w:sectPr>
       <w:pgSz w:w="12240" w:h="15840"/>
@@ -4156,9 +5676,9 @@
     </w:lvl>
   </w:abstractNum>
   <w:abstractNum w:abstractNumId="1" w15:restartNumberingAfterBreak="0">
-    <w:nsid w:val="728A5C0D"/>
+    <w:nsid w:val="43096040"/>
     <w:multiLevelType w:val="hybridMultilevel"/>
-    <w:tmpl w:val="5B8430CA"/>
+    <w:tmpl w:val="A854311C"/>
     <w:lvl w:ilvl="0" w:tplc="04090017">
       <w:start w:val="1"/>
       <w:numFmt w:val="lowerLetter"/>
@@ -4245,6 +5765,95 @@
     </w:lvl>
   </w:abstractNum>
   <w:abstractNum w:abstractNumId="2" w15:restartNumberingAfterBreak="0">
+    <w:nsid w:val="728A5C0D"/>
+    <w:multiLevelType w:val="hybridMultilevel"/>
+    <w:tmpl w:val="5B8430CA"/>
+    <w:lvl w:ilvl="0" w:tplc="04090017">
+      <w:start w:val="1"/>
+      <w:numFmt w:val="lowerLetter"/>
+      <w:lvlText w:val="%1)"/>
+      <w:lvlJc w:val="left"/>
+      <w:pPr>
+        <w:ind w:left="720" w:hanging="360"/>
+      </w:pPr>
+      <w:rPr>
+        <w:rFonts w:hint="default"/>
+      </w:rPr>
+    </w:lvl>
+    <w:lvl w:ilvl="1" w:tplc="04090019" w:tentative="1">
+      <w:start w:val="1"/>
+      <w:numFmt w:val="lowerLetter"/>
+      <w:lvlText w:val="%2."/>
+      <w:lvlJc w:val="left"/>
+      <w:pPr>
+        <w:ind w:left="1440" w:hanging="360"/>
+      </w:pPr>
+    </w:lvl>
+    <w:lvl w:ilvl="2" w:tplc="0409001B" w:tentative="1">
+      <w:start w:val="1"/>
+      <w:numFmt w:val="lowerRoman"/>
+      <w:lvlText w:val="%3."/>
+      <w:lvlJc w:val="right"/>
+      <w:pPr>
+        <w:ind w:left="2160" w:hanging="180"/>
+      </w:pPr>
+    </w:lvl>
+    <w:lvl w:ilvl="3" w:tplc="0409000F" w:tentative="1">
+      <w:start w:val="1"/>
+      <w:numFmt w:val="decimal"/>
+      <w:lvlText w:val="%4."/>
+      <w:lvlJc w:val="left"/>
+      <w:pPr>
+        <w:ind w:left="2880" w:hanging="360"/>
+      </w:pPr>
+    </w:lvl>
+    <w:lvl w:ilvl="4" w:tplc="04090019" w:tentative="1">
+      <w:start w:val="1"/>
+      <w:numFmt w:val="lowerLetter"/>
+      <w:lvlText w:val="%5."/>
+      <w:lvlJc w:val="left"/>
+      <w:pPr>
+        <w:ind w:left="3600" w:hanging="360"/>
+      </w:pPr>
+    </w:lvl>
+    <w:lvl w:ilvl="5" w:tplc="0409001B" w:tentative="1">
+      <w:start w:val="1"/>
+      <w:numFmt w:val="lowerRoman"/>
+      <w:lvlText w:val="%6."/>
+      <w:lvlJc w:val="right"/>
+      <w:pPr>
+        <w:ind w:left="4320" w:hanging="180"/>
+      </w:pPr>
+    </w:lvl>
+    <w:lvl w:ilvl="6" w:tplc="0409000F" w:tentative="1">
+      <w:start w:val="1"/>
+      <w:numFmt w:val="decimal"/>
+      <w:lvlText w:val="%7."/>
+      <w:lvlJc w:val="left"/>
+      <w:pPr>
+        <w:ind w:left="5040" w:hanging="360"/>
+      </w:pPr>
+    </w:lvl>
+    <w:lvl w:ilvl="7" w:tplc="04090019" w:tentative="1">
+      <w:start w:val="1"/>
+      <w:numFmt w:val="lowerLetter"/>
+      <w:lvlText w:val="%8."/>
+      <w:lvlJc w:val="left"/>
+      <w:pPr>
+        <w:ind w:left="5760" w:hanging="360"/>
+      </w:pPr>
+    </w:lvl>
+    <w:lvl w:ilvl="8" w:tplc="0409001B" w:tentative="1">
+      <w:start w:val="1"/>
+      <w:numFmt w:val="lowerRoman"/>
+      <w:lvlText w:val="%9."/>
+      <w:lvlJc w:val="right"/>
+      <w:pPr>
+        <w:ind w:left="6480" w:hanging="180"/>
+      </w:pPr>
+    </w:lvl>
+  </w:abstractNum>
+  <w:abstractNum w:abstractNumId="3" w15:restartNumberingAfterBreak="0">
     <w:nsid w:val="7D0E5D59"/>
     <w:multiLevelType w:val="hybridMultilevel"/>
     <w:tmpl w:val="D8443FFE"/>
@@ -4334,13 +5943,16 @@
     </w:lvl>
   </w:abstractNum>
   <w:num w:numId="1">
-    <w:abstractNumId w:val="2"/>
+    <w:abstractNumId w:val="3"/>
   </w:num>
   <w:num w:numId="2">
-    <w:abstractNumId w:val="1"/>
+    <w:abstractNumId w:val="2"/>
   </w:num>
   <w:num w:numId="3">
     <w:abstractNumId w:val="0"/>
+  </w:num>
+  <w:num w:numId="4">
+    <w:abstractNumId w:val="1"/>
   </w:num>
 </w:numbering>
 </file>

</xml_diff>

<commit_message>
edited till Ex. 10
</commit_message>
<xml_diff>
--- a/Solutions PA2.docx
+++ b/Solutions PA2.docx
@@ -49,12 +49,30 @@
           <w:b/>
           <w:sz w:val="44"/>
         </w:rPr>
-        <w:t>CS6364</w:t>
+        <w:t>CS</w:t>
+      </w:r>
+      <w:r>
+        <w:rPr>
+          <w:b/>
+          <w:sz w:val="44"/>
+        </w:rPr>
+        <w:t xml:space="preserve"> </w:t>
+      </w:r>
+      <w:r>
+        <w:rPr>
+          <w:b/>
+          <w:sz w:val="44"/>
+        </w:rPr>
+        <w:t>6364</w:t>
       </w:r>
     </w:p>
     <w:p/>
-    <w:p>
-      <w:pPr>
+    <w:p/>
+    <w:p/>
+    <w:p/>
+    <w:p>
+      <w:pPr>
+        <w:jc w:val="center"/>
         <w:rPr>
           <w:sz w:val="36"/>
         </w:rPr>
@@ -76,6 +94,7 @@
     </w:p>
     <w:p>
       <w:pPr>
+        <w:jc w:val="center"/>
         <w:rPr>
           <w:sz w:val="36"/>
         </w:rPr>
@@ -111,6 +130,7 @@
     </w:p>
     <w:p>
       <w:pPr>
+        <w:jc w:val="center"/>
         <w:rPr>
           <w:sz w:val="36"/>
         </w:rPr>
@@ -129,6 +149,32 @@
         <w:t>Biyani</w:t>
       </w:r>
       <w:proofErr w:type="spellEnd"/>
+      <w:r>
+        <w:rPr>
+          <w:sz w:val="36"/>
+        </w:rPr>
+        <w:t xml:space="preserve"> </w:t>
+      </w:r>
+      <w:r>
+        <w:rPr>
+          <w:sz w:val="36"/>
+        </w:rPr>
+        <w:t>–</w:t>
+      </w:r>
+      <w:r>
+        <w:rPr>
+          <w:sz w:val="36"/>
+        </w:rPr>
+        <w:t xml:space="preserve"> </w:t>
+      </w:r>
+      <w:r>
+        <w:rPr>
+          <w:sz w:val="36"/>
+        </w:rPr>
+        <w:t>mxb172930</w:t>
+      </w:r>
+      <w:bookmarkStart w:id="0" w:name="_GoBack"/>
+      <w:bookmarkEnd w:id="0"/>
     </w:p>
     <w:p/>
     <w:p/>
@@ -160,7 +206,6 @@
         <w:rPr>
           <w:b/>
         </w:rPr>
-        <w:lastRenderedPageBreak/>
         <w:t>Ex</w:t>
       </w:r>
       <w:r>
@@ -314,7 +359,6 @@
         <w:rPr>
           <w:b/>
         </w:rPr>
-        <w:lastRenderedPageBreak/>
         <w:t>Ex. 3:</w:t>
       </w:r>
     </w:p>
@@ -1121,6 +1165,7 @@
               <w:jc w:val="center"/>
             </w:pPr>
             <w:r>
+              <w:lastRenderedPageBreak/>
               <w:t>0</w:t>
             </w:r>
           </w:p>
@@ -1291,7 +1336,6 @@
               <w:jc w:val="center"/>
             </w:pPr>
             <w:r>
-              <w:lastRenderedPageBreak/>
               <w:t>1</w:t>
             </w:r>
           </w:p>
@@ -3798,7 +3842,7 @@
           <w:b/>
         </w:rPr>
       </w:pPr>
-      <w:bookmarkStart w:id="0" w:name="_Hlk527665992"/>
+      <w:bookmarkStart w:id="1" w:name="_Hlk527665992"/>
       <w:r>
         <w:t>bachelor(X) returns NO.</w:t>
       </w:r>
@@ -3822,7 +3866,7 @@
         <w:t>Please refer below screenshot for the above two answers.</w:t>
       </w:r>
     </w:p>
-    <w:bookmarkEnd w:id="0"/>
+    <w:bookmarkEnd w:id="1"/>
     <w:p>
       <w:pPr>
         <w:ind w:left="360"/>
@@ -6282,8 +6326,6 @@
         <w:tab/>
         <w:t xml:space="preserve">    Yes</w:t>
       </w:r>
-      <w:bookmarkStart w:id="1" w:name="_GoBack"/>
-      <w:bookmarkEnd w:id="1"/>
     </w:p>
     <w:p>
       <w:pPr>

</xml_diff>

<commit_message>
fixed Ex.6 - , is logical AND & new line is logical OR.
</commit_message>
<xml_diff>
--- a/Solutions PA2.docx
+++ b/Solutions PA2.docx
@@ -173,8 +173,6 @@
         </w:rPr>
         <w:t>mxb172930</w:t>
       </w:r>
-      <w:bookmarkStart w:id="0" w:name="_GoBack"/>
-      <w:bookmarkEnd w:id="0"/>
     </w:p>
     <w:p/>
     <w:p/>
@@ -3436,43 +3434,24 @@
       </w:r>
       <w:proofErr w:type="spellEnd"/>
       <w:r>
-        <w:t>(X,S1).</w:t>
-      </w:r>
-    </w:p>
-    <w:p>
-      <w:pPr>
-        <w:pStyle w:val="ListParagraph"/>
-        <w:ind w:left="360"/>
-      </w:pPr>
+        <w:t>(X,S1)</w:t>
+      </w:r>
+      <w:r>
+        <w:t>,</w:t>
+      </w:r>
+      <w:r>
+        <w:t xml:space="preserve"> </w:t>
+      </w:r>
       <w:proofErr w:type="spellStart"/>
       <w:r>
-        <w:t>in_and</w:t>
+        <w:t>elem</w:t>
       </w:r>
       <w:proofErr w:type="spellEnd"/>
       <w:r>
-        <w:t>(</w:t>
-      </w:r>
-      <w:proofErr w:type="gramStart"/>
-      <w:r>
-        <w:t>X,S</w:t>
-      </w:r>
-      <w:proofErr w:type="gramEnd"/>
-      <w:r>
-        <w:t>1,S2):-</w:t>
-      </w:r>
-      <w:r>
-        <w:br/>
+        <w:t>(X,S2).</w:t>
       </w:r>
       <w:r>
         <w:tab/>
-      </w:r>
-      <w:proofErr w:type="spellStart"/>
-      <w:r>
-        <w:t>elem</w:t>
-      </w:r>
-      <w:proofErr w:type="spellEnd"/>
-      <w:r>
-        <w:t>(X,S2).</w:t>
       </w:r>
     </w:p>
     <w:p>
@@ -3517,54 +3496,30 @@
       </w:r>
       <w:proofErr w:type="spellEnd"/>
       <w:r>
-        <w:t>(X,S1).</w:t>
-      </w:r>
-    </w:p>
-    <w:p>
-      <w:pPr>
-        <w:pStyle w:val="ListParagraph"/>
-        <w:ind w:left="360"/>
-      </w:pPr>
+        <w:t>(X,S1)</w:t>
+      </w:r>
+      <w:r>
+        <w:t xml:space="preserve">, </w:t>
+      </w:r>
       <w:proofErr w:type="spellStart"/>
       <w:r>
-        <w:t>in_mult</w:t>
+        <w:t>elem</w:t>
       </w:r>
       <w:proofErr w:type="spellEnd"/>
       <w:r>
         <w:t>(</w:t>
       </w:r>
-      <w:proofErr w:type="gramStart"/>
-      <w:r>
-        <w:t>X,Y</w:t>
-      </w:r>
-      <w:proofErr w:type="gramEnd"/>
-      <w:r>
-        <w:t>,S1,S2):-</w:t>
-      </w:r>
-    </w:p>
-    <w:p>
-      <w:pPr>
-        <w:pStyle w:val="ListParagraph"/>
-        <w:ind w:left="360"/>
-      </w:pPr>
+      <w:r>
+        <w:t>Y</w:t>
+      </w:r>
+      <w:r>
+        <w:t>,S2)</w:t>
+      </w:r>
+      <w:r>
+        <w:t>.</w:t>
+      </w:r>
       <w:r>
         <w:tab/>
-      </w:r>
-      <w:proofErr w:type="spellStart"/>
-      <w:r>
-        <w:t>elem</w:t>
-      </w:r>
-      <w:proofErr w:type="spellEnd"/>
-      <w:r>
-        <w:t>(</w:t>
-      </w:r>
-      <w:proofErr w:type="gramStart"/>
-      <w:r>
-        <w:t>X,S</w:t>
-      </w:r>
-      <w:proofErr w:type="gramEnd"/>
-      <w:r>
-        <w:t>2).</w:t>
       </w:r>
     </w:p>
     <w:p>
@@ -3587,15 +3542,7 @@
       </w:r>
       <w:proofErr w:type="spellEnd"/>
       <w:r>
-        <w:t>(</w:t>
-      </w:r>
-      <w:proofErr w:type="gramStart"/>
-      <w:r>
-        <w:t>X,S</w:t>
-      </w:r>
-      <w:proofErr w:type="gramEnd"/>
-      <w:r>
-        <w:t>1,S2):-</w:t>
+        <w:t>(X,S1,S2):-</w:t>
       </w:r>
       <w:r>
         <w:br/>
@@ -3603,61 +3550,32 @@
       <w:r>
         <w:tab/>
       </w:r>
+      <w:bookmarkStart w:id="0" w:name="_GoBack"/>
+      <w:bookmarkEnd w:id="0"/>
       <w:proofErr w:type="spellStart"/>
       <w:r>
         <w:t>elem</w:t>
       </w:r>
       <w:proofErr w:type="spellEnd"/>
       <w:r>
-        <w:t>(X,S1).</w:t>
-      </w:r>
-    </w:p>
-    <w:p>
-      <w:pPr>
-        <w:pStyle w:val="ListParagraph"/>
-        <w:ind w:left="360"/>
-      </w:pPr>
+        <w:t>(X,S1)</w:t>
+      </w:r>
+      <w:r>
+        <w:t xml:space="preserve">, </w:t>
+      </w:r>
+      <w:r>
+        <w:t>not(</w:t>
+      </w:r>
       <w:proofErr w:type="spellStart"/>
       <w:r>
-        <w:t>in_div</w:t>
+        <w:t>elem</w:t>
       </w:r>
       <w:proofErr w:type="spellEnd"/>
       <w:r>
-        <w:t>(</w:t>
-      </w:r>
-      <w:proofErr w:type="gramStart"/>
-      <w:r>
-        <w:t>X,S</w:t>
-      </w:r>
-      <w:proofErr w:type="gramEnd"/>
-      <w:r>
-        <w:t>1,S2):-</w:t>
-      </w:r>
-    </w:p>
-    <w:p>
-      <w:pPr>
-        <w:pStyle w:val="ListParagraph"/>
-        <w:ind w:left="360"/>
-      </w:pPr>
-      <w:r>
-        <w:tab/>
-        <w:t>not(</w:t>
-      </w:r>
-      <w:proofErr w:type="spellStart"/>
-      <w:r>
-        <w:t>elem</w:t>
-      </w:r>
-      <w:proofErr w:type="spellEnd"/>
-      <w:r>
-        <w:t>(</w:t>
-      </w:r>
-      <w:proofErr w:type="gramStart"/>
-      <w:r>
-        <w:t>X,S</w:t>
-      </w:r>
-      <w:proofErr w:type="gramEnd"/>
-      <w:r>
-        <w:t>2)).</w:t>
+        <w:t>(X,S2))</w:t>
+      </w:r>
+      <w:r>
+        <w:t>.</w:t>
       </w:r>
     </w:p>
     <w:p/>
@@ -3927,7 +3845,6 @@
         </w:rPr>
       </w:pPr>
       <w:r>
-        <w:lastRenderedPageBreak/>
         <w:t xml:space="preserve">bachelor(X) gives </w:t>
       </w:r>
       <w:r>
@@ -3971,6 +3888,7 @@
         <w:rPr>
           <w:noProof/>
         </w:rPr>
+        <w:lastRenderedPageBreak/>
         <w:drawing>
           <wp:inline distT="0" distB="0" distL="0" distR="0" wp14:anchorId="4E177AE0" wp14:editId="3DF4818B">
             <wp:extent cx="3295752" cy="1647876"/>
@@ -4310,7 +4228,6 @@
         <w:rPr>
           <w:b/>
         </w:rPr>
-        <w:lastRenderedPageBreak/>
         <w:tab/>
       </w:r>
       <w:r>
@@ -4406,6 +4323,7 @@
         <w:ind w:left="1440"/>
       </w:pPr>
       <w:r>
+        <w:lastRenderedPageBreak/>
         <w:t xml:space="preserve">X = </w:t>
       </w:r>
       <w:proofErr w:type="gramStart"/>
@@ -4591,8 +4509,6 @@
       </w:pPr>
       <w:r>
         <w:tab/>
-      </w:r>
-      <w:r>
         <w:t>X = 1</w:t>
       </w:r>
     </w:p>
@@ -4719,70 +4635,70 @@
         <w:ind w:left="1440"/>
       </w:pPr>
       <w:r>
+        <w:t>X = 5</w:t>
+      </w:r>
+    </w:p>
+    <w:p>
+      <w:pPr>
+        <w:ind w:left="1440"/>
+      </w:pPr>
+      <w:r>
+        <w:t xml:space="preserve">Y = </w:t>
+      </w:r>
+      <w:proofErr w:type="gramStart"/>
+      <w:r>
+        <w:t>6 ;</w:t>
+      </w:r>
+      <w:proofErr w:type="gramEnd"/>
+    </w:p>
+    <w:p>
+      <w:pPr>
+        <w:ind w:left="1440"/>
+      </w:pPr>
+      <w:r>
+        <w:t>X = 6</w:t>
+      </w:r>
+    </w:p>
+    <w:p>
+      <w:pPr>
+        <w:ind w:left="1440"/>
+      </w:pPr>
+      <w:r>
+        <w:t xml:space="preserve">Y = </w:t>
+      </w:r>
+      <w:proofErr w:type="gramStart"/>
+      <w:r>
+        <w:t>7 ;</w:t>
+      </w:r>
+      <w:proofErr w:type="gramEnd"/>
+    </w:p>
+    <w:p>
+      <w:pPr>
+        <w:ind w:left="1440"/>
+      </w:pPr>
+      <w:r>
+        <w:t>X = 1</w:t>
+      </w:r>
+    </w:p>
+    <w:p>
+      <w:pPr>
+        <w:ind w:left="1440"/>
+      </w:pPr>
+      <w:r>
+        <w:t xml:space="preserve">Y = </w:t>
+      </w:r>
+      <w:proofErr w:type="gramStart"/>
+      <w:r>
+        <w:t>4 ;</w:t>
+      </w:r>
+      <w:proofErr w:type="gramEnd"/>
+    </w:p>
+    <w:p>
+      <w:pPr>
+        <w:ind w:left="1440"/>
+      </w:pPr>
+      <w:r>
         <w:lastRenderedPageBreak/>
-        <w:t>X = 5</w:t>
-      </w:r>
-    </w:p>
-    <w:p>
-      <w:pPr>
-        <w:ind w:left="1440"/>
-      </w:pPr>
-      <w:r>
-        <w:t xml:space="preserve">Y = </w:t>
-      </w:r>
-      <w:proofErr w:type="gramStart"/>
-      <w:r>
-        <w:t>6 ;</w:t>
-      </w:r>
-      <w:proofErr w:type="gramEnd"/>
-    </w:p>
-    <w:p>
-      <w:pPr>
-        <w:ind w:left="1440"/>
-      </w:pPr>
-      <w:r>
-        <w:t>X = 6</w:t>
-      </w:r>
-    </w:p>
-    <w:p>
-      <w:pPr>
-        <w:ind w:left="1440"/>
-      </w:pPr>
-      <w:r>
-        <w:t xml:space="preserve">Y = </w:t>
-      </w:r>
-      <w:proofErr w:type="gramStart"/>
-      <w:r>
-        <w:t>7 ;</w:t>
-      </w:r>
-      <w:proofErr w:type="gramEnd"/>
-    </w:p>
-    <w:p>
-      <w:pPr>
-        <w:ind w:left="1440"/>
-      </w:pPr>
-      <w:r>
-        <w:t>X = 1</w:t>
-      </w:r>
-    </w:p>
-    <w:p>
-      <w:pPr>
-        <w:ind w:left="1440"/>
-      </w:pPr>
-      <w:r>
-        <w:t xml:space="preserve">Y = </w:t>
-      </w:r>
-      <w:proofErr w:type="gramStart"/>
-      <w:r>
-        <w:t>4 ;</w:t>
-      </w:r>
-      <w:proofErr w:type="gramEnd"/>
-    </w:p>
-    <w:p>
-      <w:pPr>
-        <w:ind w:left="1440"/>
-      </w:pPr>
-      <w:r>
         <w:t>X = 1</w:t>
       </w:r>
     </w:p>
@@ -6091,8 +6007,6 @@
     <w:p>
       <w:r>
         <w:tab/>
-      </w:r>
-      <w:r>
         <w:t xml:space="preserve">X = </w:t>
       </w:r>
       <w:proofErr w:type="gramStart"/>

</xml_diff>